<commit_message>
Add h2 GR FL as weather functions writeup and plots
</commit_message>
<xml_diff>
--- a/manuscript/Supplementary_Information.docx
+++ b/manuscript/Supplementary_Information.docx
@@ -107,6 +107,345 @@
         </w:rPr>
         <w:t>Colors represent the five categories we grouped genotypes into: tetraploid individuals in the Atlantic, Midwest, and Gulf genetic subpopulations, admixed/uncategorized tetraploid individuals, and octoploid individuals.</w:t>
       </w:r>
+    </w:p>
+    <w:p/>
+    <w:p>
+      <w:r>
+        <w:rPr>
+          <w:noProof/>
+        </w:rPr>
+        <w:lastRenderedPageBreak/>
+        <w:drawing>
+          <wp:inline distT="0" distB="0" distL="0" distR="0" wp14:anchorId="5EC54F2A" wp14:editId="137BD94F">
+            <wp:extent cx="5943612" cy="4572009"/>
+            <wp:effectExtent l="0" t="0" r="0" b="0"/>
+            <wp:docPr id="6" name="Picture 6" descr="A screenshot of a cell phone&#10;&#10;Description automatically generated"/>
+            <wp:cNvGraphicFramePr>
+              <a:graphicFrameLocks xmlns:a="http://schemas.openxmlformats.org/drawingml/2006/main" noChangeAspect="1"/>
+            </wp:cNvGraphicFramePr>
+            <a:graphic xmlns:a="http://schemas.openxmlformats.org/drawingml/2006/main">
+              <a:graphicData uri="http://schemas.openxmlformats.org/drawingml/2006/picture">
+                <pic:pic xmlns:pic="http://schemas.openxmlformats.org/drawingml/2006/picture">
+                  <pic:nvPicPr>
+                    <pic:cNvPr id="6" name="h2_GR_site_weather_functions_All_Sites_v3.png"/>
+                    <pic:cNvPicPr/>
+                  </pic:nvPicPr>
+                  <pic:blipFill>
+                    <a:blip r:embed="rId5" cstate="print">
+                      <a:extLst>
+                        <a:ext uri="{28A0092B-C50C-407E-A947-70E740481C1C}">
+                          <a14:useLocalDpi xmlns:a14="http://schemas.microsoft.com/office/drawing/2010/main" val="0"/>
+                        </a:ext>
+                      </a:extLst>
+                    </a:blip>
+                    <a:stretch>
+                      <a:fillRect/>
+                    </a:stretch>
+                  </pic:blipFill>
+                  <pic:spPr>
+                    <a:xfrm>
+                      <a:off x="0" y="0"/>
+                      <a:ext cx="5943612" cy="4572009"/>
+                    </a:xfrm>
+                    <a:prstGeom prst="rect">
+                      <a:avLst/>
+                    </a:prstGeom>
+                  </pic:spPr>
+                </pic:pic>
+              </a:graphicData>
+            </a:graphic>
+          </wp:inline>
+        </w:drawing>
+      </w:r>
+    </w:p>
+    <w:p/>
+    <w:p>
+      <w:r>
+        <w:t xml:space="preserve">Supplementary Figure. Single site </w:t>
+      </w:r>
+      <w:proofErr w:type="spellStart"/>
+      <w:r>
+        <w:t>heritabilities</w:t>
+      </w:r>
+      <w:proofErr w:type="spellEnd"/>
+      <w:r>
+        <w:t xml:space="preserve"> for flowering functions of weather. Dashed line indicates heritability for flowering as a function of Julian date.</w:t>
+      </w:r>
+    </w:p>
+    <w:p>
+      <w:r>
+        <w:rPr>
+          <w:noProof/>
+        </w:rPr>
+        <w:lastRenderedPageBreak/>
+        <w:drawing>
+          <wp:inline distT="0" distB="0" distL="0" distR="0" wp14:anchorId="0A361001" wp14:editId="67BFD9D4">
+            <wp:extent cx="5943600" cy="5403215"/>
+            <wp:effectExtent l="0" t="0" r="0" b="6985"/>
+            <wp:docPr id="1" name="Picture 1"/>
+            <wp:cNvGraphicFramePr>
+              <a:graphicFrameLocks xmlns:a="http://schemas.openxmlformats.org/drawingml/2006/main" noChangeAspect="1"/>
+            </wp:cNvGraphicFramePr>
+            <a:graphic xmlns:a="http://schemas.openxmlformats.org/drawingml/2006/main">
+              <a:graphicData uri="http://schemas.openxmlformats.org/drawingml/2006/picture">
+                <pic:pic xmlns:pic="http://schemas.openxmlformats.org/drawingml/2006/picture">
+                  <pic:nvPicPr>
+                    <pic:cNvPr id="1" name="h2_FL_site_weather_functions_All_Sites_v3.png"/>
+                    <pic:cNvPicPr/>
+                  </pic:nvPicPr>
+                  <pic:blipFill>
+                    <a:blip r:embed="rId6" cstate="print">
+                      <a:extLst>
+                        <a:ext uri="{28A0092B-C50C-407E-A947-70E740481C1C}">
+                          <a14:useLocalDpi xmlns:a14="http://schemas.microsoft.com/office/drawing/2010/main" val="0"/>
+                        </a:ext>
+                      </a:extLst>
+                    </a:blip>
+                    <a:stretch>
+                      <a:fillRect/>
+                    </a:stretch>
+                  </pic:blipFill>
+                  <pic:spPr>
+                    <a:xfrm>
+                      <a:off x="0" y="0"/>
+                      <a:ext cx="5943600" cy="5403215"/>
+                    </a:xfrm>
+                    <a:prstGeom prst="rect">
+                      <a:avLst/>
+                    </a:prstGeom>
+                  </pic:spPr>
+                </pic:pic>
+              </a:graphicData>
+            </a:graphic>
+          </wp:inline>
+        </w:drawing>
+      </w:r>
+    </w:p>
+    <w:p/>
+    <w:p>
+      <w:r>
+        <w:rPr>
+          <w:noProof/>
+        </w:rPr>
+        <w:lastRenderedPageBreak/>
+        <w:drawing>
+          <wp:inline distT="0" distB="0" distL="0" distR="0" wp14:anchorId="27A03006" wp14:editId="1082D115">
+            <wp:extent cx="5943600" cy="5943600"/>
+            <wp:effectExtent l="0" t="0" r="0" b="0"/>
+            <wp:docPr id="2" name="Picture 2" descr="A picture containing keyboard&#10;&#10;Description automatically generated"/>
+            <wp:cNvGraphicFramePr>
+              <a:graphicFrameLocks xmlns:a="http://schemas.openxmlformats.org/drawingml/2006/main" noChangeAspect="1"/>
+            </wp:cNvGraphicFramePr>
+            <a:graphic xmlns:a="http://schemas.openxmlformats.org/drawingml/2006/main">
+              <a:graphicData uri="http://schemas.openxmlformats.org/drawingml/2006/picture">
+                <pic:pic xmlns:pic="http://schemas.openxmlformats.org/drawingml/2006/picture">
+                  <pic:nvPicPr>
+                    <pic:cNvPr id="2" name="Four_FL50_weather_cues_by_site_histogram.png"/>
+                    <pic:cNvPicPr/>
+                  </pic:nvPicPr>
+                  <pic:blipFill>
+                    <a:blip r:embed="rId7" cstate="print">
+                      <a:extLst>
+                        <a:ext uri="{28A0092B-C50C-407E-A947-70E740481C1C}">
+                          <a14:useLocalDpi xmlns:a14="http://schemas.microsoft.com/office/drawing/2010/main" val="0"/>
+                        </a:ext>
+                      </a:extLst>
+                    </a:blip>
+                    <a:stretch>
+                      <a:fillRect/>
+                    </a:stretch>
+                  </pic:blipFill>
+                  <pic:spPr>
+                    <a:xfrm>
+                      <a:off x="0" y="0"/>
+                      <a:ext cx="5943600" cy="5943600"/>
+                    </a:xfrm>
+                    <a:prstGeom prst="rect">
+                      <a:avLst/>
+                    </a:prstGeom>
+                  </pic:spPr>
+                </pic:pic>
+              </a:graphicData>
+            </a:graphic>
+          </wp:inline>
+        </w:drawing>
+      </w:r>
+    </w:p>
+    <w:p>
+      <w:pPr>
+        <w:pStyle w:val="CommentText"/>
+        <w:rPr>
+          <w:rFonts w:ascii="Verdana" w:hAnsi="Verdana"/>
+        </w:rPr>
+      </w:pPr>
+      <w:r>
+        <w:rPr>
+          <w:rStyle w:val="CommentReference"/>
+        </w:rPr>
+        <w:t/>
+      </w:r>
+      <w:r>
+        <w:rPr>
+          <w:rStyle w:val="CommentReference"/>
+        </w:rPr>
+        <w:t/>
+      </w:r>
+      <w:r>
+        <w:rPr>
+          <w:rFonts w:ascii="Verdana" w:hAnsi="Verdana"/>
+        </w:rPr>
+        <w:t>If QTL Effect is negative: lowland allele is delaying flowering - making D2F larger. Upland allele is making D2F shorter.</w:t>
+      </w:r>
+    </w:p>
+    <w:p>
+      <w:pPr>
+        <w:pStyle w:val="CommentText"/>
+        <w:rPr>
+          <w:rFonts w:ascii="Verdana" w:hAnsi="Verdana"/>
+        </w:rPr>
+      </w:pPr>
+      <w:r>
+        <w:rPr>
+          <w:rFonts w:ascii="Verdana" w:hAnsi="Verdana"/>
+        </w:rPr>
+        <w:t>DAC: early flowering Midwest</w:t>
+      </w:r>
+    </w:p>
+    <w:p>
+      <w:pPr>
+        <w:pStyle w:val="CommentText"/>
+        <w:rPr>
+          <w:rFonts w:ascii="Verdana" w:hAnsi="Verdana"/>
+        </w:rPr>
+      </w:pPr>
+      <w:r>
+        <w:rPr>
+          <w:rFonts w:ascii="Verdana" w:hAnsi="Verdana"/>
+        </w:rPr>
+        <w:t>VS16: late flowering Midwest</w:t>
+      </w:r>
+    </w:p>
+    <w:p>
+      <w:pPr>
+        <w:pStyle w:val="CommentText"/>
+        <w:rPr>
+          <w:rFonts w:ascii="Verdana" w:hAnsi="Verdana"/>
+        </w:rPr>
+      </w:pPr>
+      <w:r>
+        <w:rPr>
+          <w:rFonts w:ascii="Verdana" w:hAnsi="Verdana"/>
+        </w:rPr>
+        <w:t>AP13: early flowering Gulf</w:t>
+      </w:r>
+    </w:p>
+    <w:p>
+      <w:pPr>
+        <w:pStyle w:val="CommentText"/>
+        <w:rPr>
+          <w:rFonts w:ascii="Verdana" w:hAnsi="Verdana"/>
+        </w:rPr>
+      </w:pPr>
+      <w:r>
+        <w:rPr>
+          <w:rFonts w:ascii="Verdana" w:hAnsi="Verdana"/>
+        </w:rPr>
+        <w:t>WBC: late flowering Gulf</w:t>
+      </w:r>
+    </w:p>
+    <w:p>
+      <w:pPr>
+        <w:pStyle w:val="CommentText"/>
+        <w:rPr>
+          <w:rFonts w:ascii="Verdana" w:hAnsi="Verdana"/>
+        </w:rPr>
+      </w:pPr>
+    </w:p>
+    <w:p>
+      <w:pPr>
+        <w:pStyle w:val="CommentText"/>
+        <w:rPr>
+          <w:rFonts w:ascii="Arial" w:hAnsi="Arial" w:cs="Arial"/>
+          <w:color w:val="1D1C1D"/>
+          <w:sz w:val="23"/>
+          <w:szCs w:val="23"/>
+          <w:shd w:val="clear" w:color="auto" w:fill="F8F8F8"/>
+        </w:rPr>
+      </w:pPr>
+      <w:r>
+        <w:rPr>
+          <w:rFonts w:ascii="Arial" w:hAnsi="Arial" w:cs="Arial"/>
+          <w:color w:val="1D1C1D"/>
+          <w:sz w:val="23"/>
+          <w:szCs w:val="23"/>
+          <w:shd w:val="clear" w:color="auto" w:fill="F8F8F8"/>
+        </w:rPr>
+        <w:t>A = AP13, B = DAK, C = WBC, D = VS16</w:t>
+      </w:r>
+    </w:p>
+    <w:p>
+      <w:pPr>
+        <w:pStyle w:val="CommentText"/>
+      </w:pPr>
+      <w:r>
+        <w:rPr>
+          <w:noProof/>
+        </w:rPr>
+        <w:lastRenderedPageBreak/>
+        <w:drawing>
+          <wp:inline distT="0" distB="0" distL="0" distR="0" wp14:anchorId="3C65215B" wp14:editId="5AE81D3A">
+            <wp:extent cx="5943600" cy="2115185"/>
+            <wp:effectExtent l="0" t="0" r="0" b="0"/>
+            <wp:docPr id="5" name="Picture 5"/>
+            <wp:cNvGraphicFramePr>
+              <a:graphicFrameLocks xmlns:a="http://schemas.openxmlformats.org/drawingml/2006/main" noChangeAspect="1"/>
+            </wp:cNvGraphicFramePr>
+            <a:graphic xmlns:a="http://schemas.openxmlformats.org/drawingml/2006/main">
+              <a:graphicData uri="http://schemas.openxmlformats.org/drawingml/2006/picture">
+                <pic:pic xmlns:pic="http://schemas.openxmlformats.org/drawingml/2006/picture">
+                  <pic:nvPicPr>
+                    <pic:cNvPr id="0" name="Picture 5"/>
+                    <pic:cNvPicPr>
+                      <a:picLocks noChangeAspect="1" noChangeArrowheads="1"/>
+                    </pic:cNvPicPr>
+                  </pic:nvPicPr>
+                  <pic:blipFill>
+                    <a:blip r:embed="rId8">
+                      <a:extLst>
+                        <a:ext uri="{28A0092B-C50C-407E-A947-70E740481C1C}">
+                          <a14:useLocalDpi xmlns:a14="http://schemas.microsoft.com/office/drawing/2010/main" val="0"/>
+                        </a:ext>
+                      </a:extLst>
+                    </a:blip>
+                    <a:srcRect/>
+                    <a:stretch>
+                      <a:fillRect/>
+                    </a:stretch>
+                  </pic:blipFill>
+                  <pic:spPr bwMode="auto">
+                    <a:xfrm>
+                      <a:off x="0" y="0"/>
+                      <a:ext cx="5943600" cy="2115185"/>
+                    </a:xfrm>
+                    <a:prstGeom prst="rect">
+                      <a:avLst/>
+                    </a:prstGeom>
+                    <a:noFill/>
+                    <a:ln>
+                      <a:noFill/>
+                    </a:ln>
+                  </pic:spPr>
+                </pic:pic>
+              </a:graphicData>
+            </a:graphic>
+          </wp:inline>
+        </w:drawing>
+      </w:r>
+    </w:p>
+    <w:p>
+      <w:pPr>
+        <w:pStyle w:val="CommentText"/>
+      </w:pPr>
     </w:p>
     <w:p/>
     <w:sectPr>
@@ -242,6 +581,7 @@
     <w:lsdException w:name="HTML Sample" w:semiHidden="1" w:unhideWhenUsed="1"/>
     <w:lsdException w:name="HTML Typewriter" w:semiHidden="1" w:unhideWhenUsed="1"/>
     <w:lsdException w:name="HTML Variable" w:semiHidden="1" w:unhideWhenUsed="1"/>
+    <w:lsdException w:name="Normal Table" w:semiHidden="1" w:unhideWhenUsed="1"/>
     <w:lsdException w:name="annotation subject" w:semiHidden="1" w:unhideWhenUsed="1"/>
     <w:lsdException w:name="No List" w:semiHidden="1" w:unhideWhenUsed="1"/>
     <w:lsdException w:name="Outline List 1" w:semiHidden="1" w:unhideWhenUsed="1"/>
@@ -288,8 +628,10 @@
     <w:lsdException w:name="Table Subtle 2" w:semiHidden="1" w:unhideWhenUsed="1"/>
     <w:lsdException w:name="Table Web 1" w:semiHidden="1" w:unhideWhenUsed="1"/>
     <w:lsdException w:name="Table Web 2" w:semiHidden="1" w:unhideWhenUsed="1"/>
+    <w:lsdException w:name="Table Web 3" w:semiHidden="1" w:unhideWhenUsed="1"/>
     <w:lsdException w:name="Balloon Text" w:semiHidden="1" w:unhideWhenUsed="1"/>
     <w:lsdException w:name="Table Grid" w:uiPriority="39"/>
+    <w:lsdException w:name="Table Theme" w:semiHidden="1" w:unhideWhenUsed="1"/>
     <w:lsdException w:name="Placeholder Text" w:semiHidden="1"/>
     <w:lsdException w:name="No Spacing" w:uiPriority="1" w:qFormat="1"/>
     <w:lsdException w:name="Light Shading" w:uiPriority="60"/>
@@ -571,6 +913,46 @@
       <w:rFonts w:ascii="Segoe UI" w:hAnsi="Segoe UI" w:cs="Segoe UI"/>
       <w:sz w:val="18"/>
       <w:szCs w:val="18"/>
+    </w:rPr>
+  </w:style>
+  <w:style w:type="character" w:styleId="CommentReference">
+    <w:name w:val="annotation reference"/>
+    <w:basedOn w:val="DefaultParagraphFont"/>
+    <w:uiPriority w:val="99"/>
+    <w:semiHidden/>
+    <w:unhideWhenUsed/>
+    <w:rsid w:val="00C8167B"/>
+    <w:rPr>
+      <w:sz w:val="16"/>
+      <w:szCs w:val="16"/>
+    </w:rPr>
+  </w:style>
+  <w:style w:type="paragraph" w:styleId="CommentText">
+    <w:name w:val="annotation text"/>
+    <w:basedOn w:val="Normal"/>
+    <w:link w:val="CommentTextChar"/>
+    <w:uiPriority w:val="99"/>
+    <w:semiHidden/>
+    <w:unhideWhenUsed/>
+    <w:rsid w:val="00C8167B"/>
+    <w:pPr>
+      <w:spacing w:line="240" w:lineRule="auto"/>
+    </w:pPr>
+    <w:rPr>
+      <w:sz w:val="20"/>
+      <w:szCs w:val="20"/>
+    </w:rPr>
+  </w:style>
+  <w:style w:type="character" w:customStyle="1" w:styleId="CommentTextChar">
+    <w:name w:val="Comment Text Char"/>
+    <w:basedOn w:val="DefaultParagraphFont"/>
+    <w:link w:val="CommentText"/>
+    <w:uiPriority w:val="99"/>
+    <w:semiHidden/>
+    <w:rsid w:val="00C8167B"/>
+    <w:rPr>
+      <w:sz w:val="20"/>
+      <w:szCs w:val="20"/>
     </w:rPr>
   </w:style>
 </w:styles>

</xml_diff>